<commit_message>
Toevoegen van Opdracht 2, 3 en 4
</commit_message>
<xml_diff>
--- a/Opdracht_1_backend.docx
+++ b/Opdracht_1_backend.docx
@@ -4,18 +4,304 @@
   <w:body>
     <w:p>
       <w:pPr>
+        <w:pStyle w:val="Kop1"/>
+        <w:rPr>
+          <w:rFonts w:ascii="Calibri" w:hAnsi="Calibri"/>
+        </w:rPr>
+      </w:pPr>
+      <w:r>
+        <w:rPr>
+          <w:rFonts w:ascii="Calibri" w:hAnsi="Calibri"/>
+        </w:rPr>
+        <w:t>Opdracht: Het inrichten van Visual Studio</w:t>
+      </w:r>
+    </w:p>
+    <w:p>
+      <w:pPr>
+        <w:rPr>
+          <w:rFonts w:ascii="Calibri" w:hAnsi="Calibri"/>
+        </w:rPr>
+      </w:pPr>
+    </w:p>
+    <w:p>
+      <w:pPr>
         <w:pStyle w:val="Kop2"/>
         <w:ind w:left="426"/>
         <w:rPr>
           <w:rFonts w:ascii="Calibri" w:hAnsi="Calibri"/>
         </w:rPr>
       </w:pPr>
-      <w:bookmarkStart w:id="0" w:name="_GoBack"/>
-      <w:bookmarkEnd w:id="0"/>
       <w:r>
         <w:rPr>
           <w:rFonts w:ascii="Calibri" w:hAnsi="Calibri"/>
         </w:rPr>
+        <w:t>Doelen</w:t>
+      </w:r>
+    </w:p>
+    <w:p>
+      <w:pPr>
+        <w:rPr>
+          <w:rFonts w:ascii="Calibri" w:hAnsi="Calibri"/>
+        </w:rPr>
+      </w:pPr>
+    </w:p>
+    <w:p>
+      <w:pPr>
+        <w:rPr>
+          <w:rFonts w:ascii="Calibri" w:hAnsi="Calibri" w:cs="Arial"/>
+        </w:rPr>
+      </w:pPr>
+      <w:r>
+        <w:rPr>
+          <w:rFonts w:ascii="Calibri" w:hAnsi="Calibri" w:cs="Arial"/>
+        </w:rPr>
+        <w:t>In deze opdracht ga je kijken naar een aantal instellingen van VS. Ook het gebruik van de helpfunctie zal hierbij aanbod komen. Je kunt deze opdracht maken na bestudering van hoofdstuk 1 + 2.</w:t>
+      </w:r>
+    </w:p>
+    <w:p>
+      <w:pPr>
+        <w:rPr>
+          <w:rFonts w:ascii="Calibri" w:hAnsi="Calibri" w:cs="Arial"/>
+        </w:rPr>
+      </w:pPr>
+    </w:p>
+    <w:p>
+      <w:pPr>
+        <w:pStyle w:val="Kop2"/>
+        <w:ind w:left="426"/>
+        <w:rPr>
+          <w:rFonts w:ascii="Calibri" w:hAnsi="Calibri"/>
+        </w:rPr>
+      </w:pPr>
+      <w:r>
+        <w:rPr>
+          <w:rFonts w:ascii="Calibri" w:hAnsi="Calibri"/>
+        </w:rPr>
+        <w:t>Beoordelingscriteria</w:t>
+      </w:r>
+    </w:p>
+    <w:p>
+      <w:pPr>
+        <w:rPr>
+          <w:rFonts w:ascii="Calibri" w:hAnsi="Calibri" w:cs="Arial"/>
+        </w:rPr>
+      </w:pPr>
+    </w:p>
+    <w:p>
+      <w:pPr>
+        <w:rPr>
+          <w:rFonts w:ascii="Calibri" w:hAnsi="Calibri" w:cs="Arial"/>
+        </w:rPr>
+      </w:pPr>
+      <w:r>
+        <w:rPr>
+          <w:rFonts w:ascii="Calibri" w:hAnsi="Calibri" w:cs="Arial"/>
+        </w:rPr>
+        <w:t>Jouw uitwerking wordt op de onderstaande punten beoordeeld:</w:t>
+      </w:r>
+    </w:p>
+    <w:p>
+      <w:pPr>
+        <w:rPr>
+          <w:rFonts w:ascii="Calibri" w:hAnsi="Calibri" w:cs="Arial"/>
+        </w:rPr>
+      </w:pPr>
+    </w:p>
+    <w:p>
+      <w:pPr>
+        <w:pStyle w:val="Lijstalinea"/>
+        <w:numPr>
+          <w:ilvl w:val="0"/>
+          <w:numId w:val="2"/>
+        </w:numPr>
+        <w:spacing w:after="0" w:line="240" w:lineRule="auto"/>
+        <w:rPr>
+          <w:rFonts w:eastAsia="Times New Roman" w:cs="Arial"/>
+          <w:sz w:val="24"/>
+          <w:szCs w:val="24"/>
+          <w:lang w:eastAsia="nl-NL"/>
+        </w:rPr>
+      </w:pPr>
+      <w:r>
+        <w:rPr>
+          <w:rFonts w:eastAsia="Times New Roman" w:cs="Arial"/>
+          <w:sz w:val="24"/>
+          <w:szCs w:val="24"/>
+          <w:lang w:eastAsia="nl-NL"/>
+        </w:rPr>
+        <w:t>Staan er regelnummers in de Code-editor.</w:t>
+      </w:r>
+    </w:p>
+    <w:p>
+      <w:pPr>
+        <w:pStyle w:val="Lijstalinea"/>
+        <w:numPr>
+          <w:ilvl w:val="0"/>
+          <w:numId w:val="2"/>
+        </w:numPr>
+        <w:spacing w:after="0" w:line="240" w:lineRule="auto"/>
+        <w:rPr>
+          <w:rFonts w:eastAsia="Times New Roman" w:cs="Arial"/>
+          <w:sz w:val="24"/>
+          <w:szCs w:val="24"/>
+          <w:lang w:eastAsia="nl-NL"/>
+        </w:rPr>
+      </w:pPr>
+      <w:r>
+        <w:rPr>
+          <w:rFonts w:eastAsia="Times New Roman" w:cs="Arial"/>
+          <w:sz w:val="24"/>
+          <w:szCs w:val="24"/>
+          <w:lang w:eastAsia="nl-NL"/>
+        </w:rPr>
+        <w:t>Er is een duidelijke instructie voor het aan- / uitzetten van de regelnummering.</w:t>
+      </w:r>
+    </w:p>
+    <w:p>
+      <w:pPr>
+        <w:pStyle w:val="Lijstalinea"/>
+        <w:numPr>
+          <w:ilvl w:val="0"/>
+          <w:numId w:val="2"/>
+        </w:numPr>
+        <w:spacing w:after="0" w:line="240" w:lineRule="auto"/>
+        <w:rPr>
+          <w:rFonts w:eastAsia="Times New Roman" w:cs="Arial"/>
+          <w:sz w:val="24"/>
+          <w:szCs w:val="24"/>
+          <w:lang w:eastAsia="nl-NL"/>
+        </w:rPr>
+      </w:pPr>
+      <w:r>
+        <w:rPr>
+          <w:rFonts w:eastAsia="Times New Roman" w:cs="Arial"/>
+          <w:sz w:val="24"/>
+          <w:szCs w:val="24"/>
+          <w:lang w:eastAsia="nl-NL"/>
+        </w:rPr>
+        <w:t>Projecten worden standaard in een andere map opgeslagen.</w:t>
+      </w:r>
+    </w:p>
+    <w:p>
+      <w:pPr>
+        <w:pStyle w:val="Lijstalinea"/>
+        <w:numPr>
+          <w:ilvl w:val="0"/>
+          <w:numId w:val="2"/>
+        </w:numPr>
+        <w:spacing w:after="0" w:line="240" w:lineRule="auto"/>
+        <w:rPr>
+          <w:rFonts w:eastAsia="Times New Roman" w:cs="Arial"/>
+          <w:sz w:val="24"/>
+          <w:szCs w:val="24"/>
+          <w:lang w:eastAsia="nl-NL"/>
+        </w:rPr>
+      </w:pPr>
+      <w:r>
+        <w:rPr>
+          <w:rFonts w:eastAsia="Times New Roman" w:cs="Arial"/>
+          <w:sz w:val="24"/>
+          <w:szCs w:val="24"/>
+          <w:lang w:eastAsia="nl-NL"/>
+        </w:rPr>
+        <w:t>Er is een duidelijke instructie voor het aanpassen van de standaardlocatie binnen VS.</w:t>
+      </w:r>
+    </w:p>
+    <w:p>
+      <w:pPr>
+        <w:pStyle w:val="Lijstalinea"/>
+        <w:numPr>
+          <w:ilvl w:val="0"/>
+          <w:numId w:val="2"/>
+        </w:numPr>
+        <w:spacing w:after="0" w:line="240" w:lineRule="auto"/>
+        <w:rPr>
+          <w:rFonts w:eastAsia="Times New Roman" w:cs="Arial"/>
+          <w:sz w:val="24"/>
+          <w:szCs w:val="24"/>
+          <w:lang w:eastAsia="nl-NL"/>
+        </w:rPr>
+      </w:pPr>
+      <w:r>
+        <w:rPr>
+          <w:rFonts w:eastAsia="Times New Roman" w:cs="Arial"/>
+          <w:sz w:val="24"/>
+          <w:szCs w:val="24"/>
+          <w:lang w:eastAsia="nl-NL"/>
+        </w:rPr>
+        <w:t>Geeft duidelijk het verschil aan tussen Client / Server-side programmeren en talen koppelen aan de verschillende werkwijzen.</w:t>
+      </w:r>
+    </w:p>
+    <w:p>
+      <w:pPr>
+        <w:pStyle w:val="Lijstalinea"/>
+        <w:numPr>
+          <w:ilvl w:val="0"/>
+          <w:numId w:val="2"/>
+        </w:numPr>
+        <w:spacing w:after="0" w:line="240" w:lineRule="auto"/>
+        <w:rPr>
+          <w:rFonts w:eastAsia="Times New Roman" w:cs="Arial"/>
+          <w:sz w:val="24"/>
+          <w:szCs w:val="24"/>
+          <w:lang w:eastAsia="nl-NL"/>
+        </w:rPr>
+      </w:pPr>
+      <w:r>
+        <w:rPr>
+          <w:rFonts w:eastAsia="Times New Roman" w:cs="Arial"/>
+          <w:sz w:val="24"/>
+          <w:szCs w:val="24"/>
+          <w:lang w:eastAsia="nl-NL"/>
+        </w:rPr>
+        <w:t>Uitvoerig vergelijk tussen ASP.NET en PHP.</w:t>
+      </w:r>
+    </w:p>
+    <w:p>
+      <w:pPr>
+        <w:pStyle w:val="Lijstalinea"/>
+        <w:spacing w:after="0" w:line="240" w:lineRule="auto"/>
+        <w:rPr>
+          <w:rFonts w:eastAsia="Times New Roman" w:cs="Arial"/>
+          <w:sz w:val="24"/>
+          <w:szCs w:val="24"/>
+          <w:lang w:eastAsia="nl-NL"/>
+        </w:rPr>
+      </w:pPr>
+    </w:p>
+    <w:p>
+      <w:pPr>
+        <w:spacing w:after="160" w:line="259" w:lineRule="auto"/>
+        <w:rPr>
+          <w:rFonts w:ascii="Calibri" w:hAnsi="Calibri" w:cs="Arial"/>
+          <w:b/>
+          <w:bCs/>
+          <w:i/>
+          <w:iCs/>
+          <w:sz w:val="28"/>
+          <w:szCs w:val="28"/>
+        </w:rPr>
+      </w:pPr>
+      <w:r>
+        <w:rPr>
+          <w:rFonts w:ascii="Calibri" w:hAnsi="Calibri"/>
+        </w:rPr>
+        <w:br w:type="page"/>
+      </w:r>
+    </w:p>
+    <w:p>
+      <w:pPr>
+        <w:pStyle w:val="Kop2"/>
+        <w:ind w:left="426"/>
+        <w:rPr>
+          <w:rFonts w:ascii="Calibri" w:hAnsi="Calibri"/>
+        </w:rPr>
+      </w:pPr>
+      <w:r>
+        <w:rPr>
+          <w:rFonts w:ascii="Calibri" w:hAnsi="Calibri"/>
+        </w:rPr>
+        <w:lastRenderedPageBreak/>
         <w:t>Opdracht</w:t>
       </w:r>
     </w:p>
@@ -337,31 +623,13 @@
         </w:rPr>
         <w:t xml:space="preserve">Vouw de lijst </w:t>
       </w:r>
-      <w:proofErr w:type="spellStart"/>
       <w:r>
         <w:rPr>
           <w:i/>
           <w:lang w:val="nl-NL"/>
         </w:rPr>
-        <w:t>All</w:t>
-      </w:r>
-      <w:proofErr w:type="spellEnd"/>
-      <w:r>
-        <w:rPr>
-          <w:i/>
-          <w:lang w:val="nl-NL"/>
-        </w:rPr>
-        <w:t xml:space="preserve"> </w:t>
-      </w:r>
-      <w:proofErr w:type="spellStart"/>
-      <w:r>
-        <w:rPr>
-          <w:i/>
-          <w:lang w:val="nl-NL"/>
-        </w:rPr>
-        <w:t>Languages</w:t>
-      </w:r>
-      <w:proofErr w:type="spellEnd"/>
+        <w:t>All Languages</w:t>
+      </w:r>
       <w:r>
         <w:rPr>
           <w:lang w:val="nl-NL"/>
@@ -418,17 +686,8 @@
           <w:i/>
           <w:lang w:val="nl-NL"/>
         </w:rPr>
-        <w:t xml:space="preserve">Line </w:t>
-      </w:r>
-      <w:proofErr w:type="spellStart"/>
-      <w:r>
-        <w:rPr>
-          <w:i/>
-          <w:lang w:val="nl-NL"/>
-        </w:rPr>
-        <w:t>Numbers</w:t>
-      </w:r>
-      <w:proofErr w:type="spellEnd"/>
+        <w:t>Line Numbers</w:t>
+      </w:r>
       <w:r>
         <w:rPr>
           <w:lang w:val="nl-NL"/>
@@ -452,7 +711,6 @@
         <w:rPr>
           <w:lang w:val="nl-NL"/>
         </w:rPr>
-        <w:lastRenderedPageBreak/>
         <w:t xml:space="preserve">Druk op </w:t>
       </w:r>
       <w:r>
@@ -546,27 +804,7 @@
           <w:lang w:eastAsia="nl-NL"/>
         </w:rPr>
         <w:br/>
-        <w:t>C:\Users\&lt;gebruikersnaam&gt;\Documents\Visual Studio 2013\</w:t>
-      </w:r>
-      <w:proofErr w:type="spellStart"/>
-      <w:r>
-        <w:rPr>
-          <w:rFonts w:eastAsia="Times New Roman" w:cs="Arial"/>
-          <w:sz w:val="24"/>
-          <w:szCs w:val="24"/>
-          <w:lang w:eastAsia="nl-NL"/>
-        </w:rPr>
-        <w:t>WebSites</w:t>
-      </w:r>
-      <w:proofErr w:type="spellEnd"/>
-      <w:r>
-        <w:rPr>
-          <w:rFonts w:eastAsia="Times New Roman" w:cs="Arial"/>
-          <w:sz w:val="24"/>
-          <w:szCs w:val="24"/>
-          <w:lang w:eastAsia="nl-NL"/>
-        </w:rPr>
-        <w:t>\&lt;naam project&gt;</w:t>
+        <w:t>C:\Users\&lt;gebruikersnaam&gt;\Documents\Visual Studio 2013\WebSites\&lt;naam project&gt;</w:t>
       </w:r>
       <w:r>
         <w:rPr>
@@ -862,37 +1100,12 @@
         </w:rPr>
         <w:t xml:space="preserve">Vouw de lijst </w:t>
       </w:r>
-      <w:proofErr w:type="spellStart"/>
       <w:r>
         <w:rPr>
           <w:i/>
           <w:lang w:val="nl-NL"/>
         </w:rPr>
-        <w:t>Projects</w:t>
-      </w:r>
-      <w:proofErr w:type="spellEnd"/>
-      <w:r>
-        <w:rPr>
-          <w:i/>
-          <w:lang w:val="nl-NL"/>
-        </w:rPr>
-        <w:t xml:space="preserve"> </w:t>
-      </w:r>
-      <w:proofErr w:type="spellStart"/>
-      <w:r>
-        <w:rPr>
-          <w:i/>
-          <w:lang w:val="nl-NL"/>
-        </w:rPr>
-        <w:t>and</w:t>
-      </w:r>
-      <w:proofErr w:type="spellEnd"/>
-      <w:r>
-        <w:rPr>
-          <w:i/>
-          <w:lang w:val="nl-NL"/>
-        </w:rPr>
-        <w:t xml:space="preserve"> Solutions</w:t>
+        <w:t>Projects and Solutions</w:t>
       </w:r>
       <w:r>
         <w:rPr>
@@ -945,7 +1158,6 @@
         </w:rPr>
         <w:t xml:space="preserve">Druk onder </w:t>
       </w:r>
-      <w:proofErr w:type="spellStart"/>
       <w:r>
         <w:rPr>
           <w:b/>
@@ -953,7 +1165,6 @@
         </w:rPr>
         <w:t>Projects</w:t>
       </w:r>
-      <w:proofErr w:type="spellEnd"/>
       <w:r>
         <w:rPr>
           <w:lang w:val="nl-NL"/>
@@ -1003,7 +1214,6 @@
         <w:rPr>
           <w:lang w:val="nl-NL"/>
         </w:rPr>
-        <w:lastRenderedPageBreak/>
         <w:t xml:space="preserve">Druk op </w:t>
       </w:r>
       <w:r>
@@ -1013,6 +1223,8 @@
         </w:rPr>
         <w:t>Ok</w:t>
       </w:r>
+      <w:bookmarkStart w:id="0" w:name="_GoBack"/>
+      <w:bookmarkEnd w:id="0"/>
     </w:p>
     <w:p>
       <w:pPr>
@@ -1475,7 +1687,6 @@
                 <w:lang w:eastAsia="nl-NL"/>
               </w:rPr>
             </w:pPr>
-            <w:proofErr w:type="spellStart"/>
             <w:r>
               <w:rPr>
                 <w:rFonts w:eastAsia="Times New Roman" w:cs="Arial"/>
@@ -1483,37 +1694,7 @@
                 <w:szCs w:val="24"/>
                 <w:lang w:eastAsia="nl-NL"/>
               </w:rPr>
-              <w:t>VBScript</w:t>
-            </w:r>
-            <w:proofErr w:type="spellEnd"/>
-            <w:r>
-              <w:rPr>
-                <w:rFonts w:eastAsia="Times New Roman" w:cs="Arial"/>
-                <w:sz w:val="24"/>
-                <w:szCs w:val="24"/>
-                <w:lang w:eastAsia="nl-NL"/>
-              </w:rPr>
-              <w:t xml:space="preserve"> &amp; </w:t>
-            </w:r>
-            <w:proofErr w:type="spellStart"/>
-            <w:r>
-              <w:rPr>
-                <w:rFonts w:eastAsia="Times New Roman" w:cs="Arial"/>
-                <w:sz w:val="24"/>
-                <w:szCs w:val="24"/>
-                <w:lang w:eastAsia="nl-NL"/>
-              </w:rPr>
-              <w:t>Jscript</w:t>
-            </w:r>
-            <w:proofErr w:type="spellEnd"/>
-            <w:r>
-              <w:rPr>
-                <w:rFonts w:eastAsia="Times New Roman" w:cs="Arial"/>
-                <w:sz w:val="24"/>
-                <w:szCs w:val="24"/>
-                <w:lang w:eastAsia="nl-NL"/>
-              </w:rPr>
-              <w:t xml:space="preserve"> etc.</w:t>
+              <w:t>VBScript &amp; Jscript etc.</w:t>
             </w:r>
           </w:p>
         </w:tc>
@@ -2087,19 +2268,8 @@
                 <w:szCs w:val="24"/>
                 <w:lang w:eastAsia="nl-NL"/>
               </w:rPr>
-              <w:t>Windows/Linux/Unix/</w:t>
+              <w:t>Windows/Linux/Unix/Solaris</w:t>
             </w:r>
-            <w:proofErr w:type="spellStart"/>
-            <w:r>
-              <w:rPr>
-                <w:rFonts w:eastAsia="Times New Roman" w:cs="Arial"/>
-                <w:sz w:val="24"/>
-                <w:szCs w:val="24"/>
-                <w:lang w:eastAsia="nl-NL"/>
-              </w:rPr>
-              <w:t>Solaris</w:t>
-            </w:r>
-            <w:proofErr w:type="spellEnd"/>
           </w:p>
         </w:tc>
       </w:tr>
@@ -2274,19 +2444,8 @@
                 <w:szCs w:val="24"/>
                 <w:lang w:eastAsia="nl-NL"/>
               </w:rPr>
-              <w:t xml:space="preserve">Meerdere databases vooral </w:t>
+              <w:t>Meerdere databases vooral MySQL</w:t>
             </w:r>
-            <w:proofErr w:type="spellStart"/>
-            <w:r>
-              <w:rPr>
-                <w:rFonts w:eastAsia="Times New Roman" w:cs="Arial"/>
-                <w:sz w:val="24"/>
-                <w:szCs w:val="24"/>
-                <w:lang w:eastAsia="nl-NL"/>
-              </w:rPr>
-              <w:t>MySQL</w:t>
-            </w:r>
-            <w:proofErr w:type="spellEnd"/>
           </w:p>
         </w:tc>
       </w:tr>

</xml_diff>